<commit_message>
acuerdos, iusses y pendientes agregados
</commit_message>
<xml_diff>
--- a/Minuta 1er Junta Cliente_AMG_24-04-2018.docx
+++ b/Minuta 1er Junta Cliente_AMG_24-04-2018.docx
@@ -2,7 +2,9 @@
 <file path=word/document.xml><?xml version="1.0" encoding="utf-8"?>
 <w:document xmlns:wpc="http://schemas.microsoft.com/office/word/2010/wordprocessingCanvas" xmlns:cx="http://schemas.microsoft.com/office/drawing/2014/chartex" xmlns:cx1="http://schemas.microsoft.com/office/drawing/2015/9/8/chartex" xmlns:cx2="http://schemas.microsoft.com/office/drawing/2015/10/21/chartex" xmlns:cx3="http://schemas.microsoft.com/office/drawing/2016/5/9/chartex" xmlns:cx4="http://schemas.microsoft.com/office/drawing/2016/5/10/chartex" xmlns:cx5="http://schemas.microsoft.com/office/drawing/2016/5/11/chartex" xmlns:cx6="http://schemas.microsoft.com/office/drawing/2016/5/12/chartex" xmlns:cx7="http://schemas.microsoft.com/office/drawing/2016/5/13/chartex" xmlns:cx8="http://schemas.microsoft.com/office/drawing/2016/5/14/chartex" xmlns:mc="http://schemas.openxmlformats.org/markup-compatibility/2006" xmlns:aink="http://schemas.microsoft.com/office/drawing/2016/ink" xmlns:am3d="http://schemas.microsoft.com/office/drawing/2017/model3d" xmlns:o="urn:schemas-microsoft-com:office:office" xmlns:r="http://schemas.openxmlformats.org/officeDocument/2006/relationships" xmlns:m="http://schemas.openxmlformats.org/officeDocument/2006/math" xmlns:v="urn:schemas-microsoft-com:vml" xmlns:wp14="http://schemas.microsoft.com/office/word/2010/wordprocessingDrawing" xmlns:wp="http://schemas.openxmlformats.org/drawingml/2006/wordprocessingDrawing" xmlns:w10="urn:schemas-microsoft-com:office:word" xmlns:w="http://schemas.openxmlformats.org/wordprocessingml/2006/main" xmlns:w14="http://schemas.microsoft.com/office/word/2010/wordml" xmlns:w15="http://schemas.microsoft.com/office/word/2012/wordml" xmlns:w16cid="http://schemas.microsoft.com/office/word/2016/wordml/cid" xmlns:w16se="http://schemas.microsoft.com/office/word/2015/wordml/symex" xmlns:wpg="http://schemas.microsoft.com/office/word/2010/wordprocessingGroup" xmlns:wpi="http://schemas.microsoft.com/office/word/2010/wordprocessingInk" xmlns:wne="http://schemas.microsoft.com/office/word/2006/wordml" xmlns:wps="http://schemas.microsoft.com/office/word/2010/wordprocessingShape" mc:Ignorable="w14 w15 w16se w16cid wp14">
   <w:body>
-    <w:p/>
+    <w:p>
+      <w:bookmarkStart w:id="0" w:name="_Hlk512932889"/>
+    </w:p>
     <w:tbl>
       <w:tblPr>
         <w:tblW w:w="9250" w:type="dxa"/>
@@ -811,10 +813,7 @@
       </w:tr>
     </w:tbl>
     <w:p/>
-    <w:p>
-      <w:bookmarkStart w:id="0" w:name="_GoBack"/>
-      <w:bookmarkEnd w:id="0"/>
-    </w:p>
+    <w:p/>
     <w:tbl>
       <w:tblPr>
         <w:tblW w:w="9250" w:type="dxa"/>
@@ -1419,6 +1418,9 @@
               <w:pStyle w:val="Contenidotabla"/>
               <w:jc w:val="center"/>
             </w:pPr>
+            <w:r>
+              <w:t>03</w:t>
+            </w:r>
           </w:p>
         </w:tc>
         <w:tc>
@@ -1563,6 +1565,9 @@
               <w:pStyle w:val="Contenidotabla"/>
               <w:jc w:val="center"/>
             </w:pPr>
+            <w:r>
+              <w:t>06</w:t>
+            </w:r>
           </w:p>
         </w:tc>
         <w:tc>
@@ -1704,6 +1709,9 @@
               <w:pStyle w:val="Contenidotabla"/>
               <w:jc w:val="center"/>
             </w:pPr>
+            <w:r>
+              <w:t>07</w:t>
+            </w:r>
           </w:p>
         </w:tc>
         <w:tc>
@@ -1835,6 +1843,9 @@
               <w:pStyle w:val="Contenidotabla"/>
               <w:jc w:val="center"/>
             </w:pPr>
+            <w:r>
+              <w:t>30</w:t>
+            </w:r>
           </w:p>
         </w:tc>
         <w:tc>
@@ -1975,6 +1986,9 @@
               <w:pStyle w:val="Contenidotabla"/>
               <w:jc w:val="center"/>
             </w:pPr>
+            <w:r>
+              <w:t>05</w:t>
+            </w:r>
           </w:p>
         </w:tc>
         <w:tc>
@@ -2119,6 +2133,9 @@
               <w:pStyle w:val="Contenidotabla"/>
               <w:jc w:val="center"/>
             </w:pPr>
+            <w:r>
+              <w:t>05</w:t>
+            </w:r>
           </w:p>
         </w:tc>
         <w:tc>
@@ -2286,6 +2303,8 @@
             </w:r>
           </w:p>
         </w:tc>
+        <w:bookmarkStart w:id="1" w:name="_GoBack"/>
+        <w:bookmarkEnd w:id="1"/>
       </w:tr>
       <w:tr>
         <w:trPr>
@@ -2510,6 +2529,15 @@
             <w:pPr>
               <w:pStyle w:val="Contenidotabla"/>
             </w:pPr>
+            <w:r>
+              <w:t xml:space="preserve">Se nos tendrán que proporcionar los temas o diseños para la plataforma por parte de Luis </w:t>
+            </w:r>
+            <w:r>
+              <w:t>Ángel</w:t>
+            </w:r>
+            <w:r>
+              <w:t>.</w:t>
+            </w:r>
           </w:p>
         </w:tc>
         <w:tc>
@@ -2521,6 +2549,9 @@
             <w:pPr>
               <w:pStyle w:val="Contenidotabla"/>
             </w:pPr>
+            <w:r>
+              <w:t>AMG</w:t>
+            </w:r>
           </w:p>
         </w:tc>
         <w:tc>
@@ -2532,7 +2563,18 @@
             <w:pPr>
               <w:pStyle w:val="Contenidotabla"/>
               <w:jc w:val="center"/>
-            </w:pPr>
+              <w:rPr>
+                <w:bCs/>
+                <w:lang w:val="en-US"/>
+              </w:rPr>
+            </w:pPr>
+            <w:r>
+              <w:rPr>
+                <w:bCs/>
+                <w:lang w:val="en-US"/>
+              </w:rPr>
+              <w:t>03/05/2018</w:t>
+            </w:r>
           </w:p>
         </w:tc>
       </w:tr>
@@ -2562,6 +2604,17 @@
             <w:pPr>
               <w:pStyle w:val="Contenidotabla"/>
             </w:pPr>
+            <w:r>
+              <w:t xml:space="preserve">Se tiene que entregar un manual de usuario y una capacitación </w:t>
+            </w:r>
+            <w:proofErr w:type="gramStart"/>
+            <w:r>
+              <w:t>final</w:t>
+            </w:r>
+            <w:proofErr w:type="gramEnd"/>
+            <w:r>
+              <w:t xml:space="preserve"> así como la documentación del sistema.</w:t>
+            </w:r>
           </w:p>
         </w:tc>
         <w:tc>
@@ -2574,6 +2627,9 @@
               <w:pStyle w:val="Contenidotabla"/>
               <w:jc w:val="center"/>
             </w:pPr>
+            <w:r>
+              <w:t>Todos</w:t>
+            </w:r>
           </w:p>
         </w:tc>
         <w:tc>
@@ -2586,6 +2642,9 @@
               <w:pStyle w:val="Contenidotabla"/>
               <w:jc w:val="center"/>
             </w:pPr>
+            <w:r>
+              <w:t>31/05/2018</w:t>
+            </w:r>
           </w:p>
         </w:tc>
       </w:tr>
@@ -2754,279 +2813,7 @@
           </w:p>
         </w:tc>
       </w:tr>
-      <w:tr>
-        <w:tc>
-          <w:tcPr>
-            <w:tcW w:w="485" w:type="dxa"/>
-            <w:shd w:val="clear" w:color="auto" w:fill="auto"/>
-            <w:vAlign w:val="center"/>
-          </w:tcPr>
-          <w:p>
-            <w:pPr>
-              <w:pStyle w:val="Contenidotabla"/>
-              <w:jc w:val="center"/>
-            </w:pPr>
-            <w:r>
-              <w:t>6</w:t>
-            </w:r>
-          </w:p>
-        </w:tc>
-        <w:tc>
-          <w:tcPr>
-            <w:tcW w:w="6120" w:type="dxa"/>
-            <w:shd w:val="clear" w:color="auto" w:fill="auto"/>
-          </w:tcPr>
-          <w:p>
-            <w:pPr>
-              <w:pStyle w:val="Contenidotabla"/>
-            </w:pPr>
-          </w:p>
-        </w:tc>
-        <w:tc>
-          <w:tcPr>
-            <w:tcW w:w="1350" w:type="dxa"/>
-            <w:shd w:val="clear" w:color="auto" w:fill="auto"/>
-          </w:tcPr>
-          <w:p>
-            <w:pPr>
-              <w:pStyle w:val="Contenidotabla"/>
-              <w:jc w:val="center"/>
-            </w:pPr>
-          </w:p>
-        </w:tc>
-        <w:tc>
-          <w:tcPr>
-            <w:tcW w:w="1350" w:type="dxa"/>
-            <w:shd w:val="clear" w:color="auto" w:fill="auto"/>
-          </w:tcPr>
-          <w:p>
-            <w:pPr>
-              <w:pStyle w:val="Contenidotabla"/>
-              <w:jc w:val="center"/>
-            </w:pPr>
-          </w:p>
-        </w:tc>
-      </w:tr>
-      <w:tr>
-        <w:tc>
-          <w:tcPr>
-            <w:tcW w:w="485" w:type="dxa"/>
-            <w:shd w:val="clear" w:color="auto" w:fill="auto"/>
-            <w:vAlign w:val="center"/>
-          </w:tcPr>
-          <w:p>
-            <w:pPr>
-              <w:pStyle w:val="Contenidotabla"/>
-              <w:jc w:val="center"/>
-            </w:pPr>
-            <w:r>
-              <w:t>7</w:t>
-            </w:r>
-          </w:p>
-        </w:tc>
-        <w:tc>
-          <w:tcPr>
-            <w:tcW w:w="6120" w:type="dxa"/>
-            <w:shd w:val="clear" w:color="auto" w:fill="auto"/>
-          </w:tcPr>
-          <w:p>
-            <w:pPr>
-              <w:pStyle w:val="Contenidotabla"/>
-            </w:pPr>
-          </w:p>
-        </w:tc>
-        <w:tc>
-          <w:tcPr>
-            <w:tcW w:w="1350" w:type="dxa"/>
-            <w:shd w:val="clear" w:color="auto" w:fill="auto"/>
-          </w:tcPr>
-          <w:p>
-            <w:pPr>
-              <w:pStyle w:val="Contenidotabla"/>
-              <w:jc w:val="center"/>
-            </w:pPr>
-          </w:p>
-        </w:tc>
-        <w:tc>
-          <w:tcPr>
-            <w:tcW w:w="1350" w:type="dxa"/>
-            <w:shd w:val="clear" w:color="auto" w:fill="auto"/>
-          </w:tcPr>
-          <w:p>
-            <w:pPr>
-              <w:pStyle w:val="Contenidotabla"/>
-              <w:jc w:val="center"/>
-            </w:pPr>
-          </w:p>
-        </w:tc>
-      </w:tr>
-      <w:tr>
-        <w:tc>
-          <w:tcPr>
-            <w:tcW w:w="485" w:type="dxa"/>
-            <w:shd w:val="clear" w:color="auto" w:fill="auto"/>
-            <w:vAlign w:val="center"/>
-          </w:tcPr>
-          <w:p>
-            <w:pPr>
-              <w:pStyle w:val="Contenidotabla"/>
-              <w:jc w:val="center"/>
-            </w:pPr>
-            <w:r>
-              <w:t>8</w:t>
-            </w:r>
-          </w:p>
-        </w:tc>
-        <w:tc>
-          <w:tcPr>
-            <w:tcW w:w="6120" w:type="dxa"/>
-            <w:shd w:val="clear" w:color="auto" w:fill="auto"/>
-          </w:tcPr>
-          <w:p>
-            <w:pPr>
-              <w:pStyle w:val="Contenidotabla"/>
-            </w:pPr>
-          </w:p>
-        </w:tc>
-        <w:tc>
-          <w:tcPr>
-            <w:tcW w:w="1350" w:type="dxa"/>
-            <w:shd w:val="clear" w:color="auto" w:fill="auto"/>
-          </w:tcPr>
-          <w:p>
-            <w:pPr>
-              <w:pStyle w:val="Contenidotabla"/>
-              <w:jc w:val="center"/>
-            </w:pPr>
-          </w:p>
-        </w:tc>
-        <w:tc>
-          <w:tcPr>
-            <w:tcW w:w="1350" w:type="dxa"/>
-            <w:shd w:val="clear" w:color="auto" w:fill="auto"/>
-          </w:tcPr>
-          <w:p>
-            <w:pPr>
-              <w:pStyle w:val="Contenidotabla"/>
-              <w:jc w:val="center"/>
-            </w:pPr>
-          </w:p>
-        </w:tc>
-      </w:tr>
-      <w:tr>
-        <w:tc>
-          <w:tcPr>
-            <w:tcW w:w="485" w:type="dxa"/>
-            <w:shd w:val="clear" w:color="auto" w:fill="auto"/>
-            <w:vAlign w:val="center"/>
-          </w:tcPr>
-          <w:p>
-            <w:pPr>
-              <w:pStyle w:val="Contenidotabla"/>
-              <w:jc w:val="center"/>
-            </w:pPr>
-            <w:r>
-              <w:t>9</w:t>
-            </w:r>
-          </w:p>
-        </w:tc>
-        <w:tc>
-          <w:tcPr>
-            <w:tcW w:w="6120" w:type="dxa"/>
-            <w:shd w:val="clear" w:color="auto" w:fill="auto"/>
-          </w:tcPr>
-          <w:p>
-            <w:pPr>
-              <w:pStyle w:val="Contenidotabla"/>
-            </w:pPr>
-          </w:p>
-        </w:tc>
-        <w:tc>
-          <w:tcPr>
-            <w:tcW w:w="1350" w:type="dxa"/>
-            <w:shd w:val="clear" w:color="auto" w:fill="auto"/>
-          </w:tcPr>
-          <w:p>
-            <w:pPr>
-              <w:pStyle w:val="Contenidotabla"/>
-              <w:jc w:val="center"/>
-            </w:pPr>
-          </w:p>
-        </w:tc>
-        <w:tc>
-          <w:tcPr>
-            <w:tcW w:w="1350" w:type="dxa"/>
-            <w:shd w:val="clear" w:color="auto" w:fill="auto"/>
-          </w:tcPr>
-          <w:p>
-            <w:pPr>
-              <w:pStyle w:val="Contenidotabla"/>
-              <w:jc w:val="center"/>
-            </w:pPr>
-          </w:p>
-        </w:tc>
-      </w:tr>
-      <w:tr>
-        <w:tc>
-          <w:tcPr>
-            <w:tcW w:w="485" w:type="dxa"/>
-            <w:shd w:val="clear" w:color="auto" w:fill="auto"/>
-            <w:vAlign w:val="center"/>
-          </w:tcPr>
-          <w:p>
-            <w:pPr>
-              <w:pStyle w:val="Contenidotabla"/>
-              <w:jc w:val="center"/>
-            </w:pPr>
-            <w:r>
-              <w:t>10</w:t>
-            </w:r>
-          </w:p>
-        </w:tc>
-        <w:tc>
-          <w:tcPr>
-            <w:tcW w:w="6120" w:type="dxa"/>
-            <w:shd w:val="clear" w:color="auto" w:fill="auto"/>
-          </w:tcPr>
-          <w:p>
-            <w:pPr>
-              <w:pStyle w:val="Contenidotabla"/>
-            </w:pPr>
-          </w:p>
-        </w:tc>
-        <w:tc>
-          <w:tcPr>
-            <w:tcW w:w="1350" w:type="dxa"/>
-            <w:shd w:val="clear" w:color="auto" w:fill="auto"/>
-          </w:tcPr>
-          <w:p>
-            <w:pPr>
-              <w:pStyle w:val="Contenidotabla"/>
-              <w:jc w:val="center"/>
-            </w:pPr>
-          </w:p>
-        </w:tc>
-        <w:tc>
-          <w:tcPr>
-            <w:tcW w:w="1350" w:type="dxa"/>
-            <w:shd w:val="clear" w:color="auto" w:fill="auto"/>
-          </w:tcPr>
-          <w:p>
-            <w:pPr>
-              <w:pStyle w:val="Contenidotabla"/>
-              <w:jc w:val="center"/>
-            </w:pPr>
-          </w:p>
-        </w:tc>
-      </w:tr>
     </w:tbl>
-    <w:p>
-      <w:pPr>
-        <w:rPr>
-          <w:lang w:val="es-MX"/>
-        </w:rPr>
-      </w:pPr>
-    </w:p>
     <w:p>
       <w:pPr>
         <w:rPr>
@@ -3150,6 +2937,26 @@
                 <w:szCs w:val="20"/>
               </w:rPr>
             </w:pPr>
+            <w:r>
+              <w:rPr>
+                <w:szCs w:val="20"/>
+              </w:rPr>
+              <w:t xml:space="preserve">Para poder ingresar al formulario del registro tiene que haber un </w:t>
+            </w:r>
+            <w:proofErr w:type="spellStart"/>
+            <w:r>
+              <w:rPr>
+                <w:szCs w:val="20"/>
+              </w:rPr>
+              <w:t>login</w:t>
+            </w:r>
+            <w:proofErr w:type="spellEnd"/>
+            <w:r>
+              <w:rPr>
+                <w:szCs w:val="20"/>
+              </w:rPr>
+              <w:t xml:space="preserve"> para poder acceder el jefe de vinculación tendrá las credenciales para poder ingresar y solo el podrá cambiar la contraseña y usuario</w:t>
+            </w:r>
           </w:p>
         </w:tc>
       </w:tr>
@@ -3190,6 +2997,26 @@
                 <w:szCs w:val="20"/>
               </w:rPr>
             </w:pPr>
+            <w:r>
+              <w:rPr>
+                <w:szCs w:val="20"/>
+              </w:rPr>
+              <w:t xml:space="preserve">Crear un </w:t>
+            </w:r>
+            <w:proofErr w:type="spellStart"/>
+            <w:r>
+              <w:rPr>
+                <w:szCs w:val="20"/>
+              </w:rPr>
+              <w:t>login</w:t>
+            </w:r>
+            <w:proofErr w:type="spellEnd"/>
+            <w:r>
+              <w:rPr>
+                <w:szCs w:val="20"/>
+              </w:rPr>
+              <w:t xml:space="preserve"> para cada jefe de carrera para que puedan dar seguimiento a los alumnos de su carrera que están haciendo el servicio, pero no podrán modificar nada.</w:t>
+            </w:r>
           </w:p>
         </w:tc>
       </w:tr>
@@ -3231,6 +3058,14 @@
                 <w:lang w:val="es-MX"/>
               </w:rPr>
             </w:pPr>
+            <w:r>
+              <w:rPr>
+                <w:sz w:val="20"/>
+                <w:szCs w:val="20"/>
+                <w:lang w:val="es-MX"/>
+              </w:rPr>
+              <w:t>El prestante del servicio tendrá que agregar un reporte bimestral cada 2 meses y estos pueden variar según el tiempo que se demore en realizar su servicio social</w:t>
+            </w:r>
           </w:p>
         </w:tc>
       </w:tr>
@@ -3272,6 +3107,45 @@
                 <w:lang w:val="es-MX"/>
               </w:rPr>
             </w:pPr>
+            <w:r>
+              <w:rPr>
+                <w:szCs w:val="20"/>
+                <w:lang w:val="es-MX"/>
+              </w:rPr>
+              <w:t xml:space="preserve">Para las evaluaciones bimestrales crear un formulario de </w:t>
+            </w:r>
+            <w:proofErr w:type="spellStart"/>
+            <w:r>
+              <w:rPr>
+                <w:szCs w:val="20"/>
+                <w:lang w:val="es-MX"/>
+              </w:rPr>
+              <w:t>check</w:t>
+            </w:r>
+            <w:proofErr w:type="spellEnd"/>
+            <w:r>
+              <w:rPr>
+                <w:szCs w:val="20"/>
+                <w:lang w:val="es-MX"/>
+              </w:rPr>
+              <w:t xml:space="preserve"> </w:t>
+            </w:r>
+            <w:proofErr w:type="spellStart"/>
+            <w:r>
+              <w:rPr>
+                <w:szCs w:val="20"/>
+                <w:lang w:val="es-MX"/>
+              </w:rPr>
+              <w:t>list</w:t>
+            </w:r>
+            <w:proofErr w:type="spellEnd"/>
+            <w:r>
+              <w:rPr>
+                <w:szCs w:val="20"/>
+                <w:lang w:val="es-MX"/>
+              </w:rPr>
+              <w:t xml:space="preserve"> y después se pueda imprimir y también un botón de examinar para que pueda subir la hoja antes impresa firmada y sellada.</w:t>
+            </w:r>
           </w:p>
         </w:tc>
       </w:tr>
@@ -3303,6 +3177,9 @@
             <w:pPr>
               <w:pStyle w:val="Contenidotabla"/>
             </w:pPr>
+            <w:r>
+              <w:t>El sistema automáticamente genere la carta de liberación con la información de cada alumno.</w:t>
+            </w:r>
           </w:p>
         </w:tc>
       </w:tr>
@@ -3334,6 +3211,18 @@
             <w:pPr>
               <w:pStyle w:val="Contenidotabla"/>
             </w:pPr>
+            <w:r>
+              <w:t xml:space="preserve">El sistema deberá generar </w:t>
+            </w:r>
+            <w:r>
+              <w:t>estadísticas</w:t>
+            </w:r>
+            <w:r>
+              <w:t xml:space="preserve"> sobre la cantidad de alumnos que están haciendo el servicio con los siguientes filtros: por sexo, por </w:t>
+            </w:r>
+            <w:r>
+              <w:t>carrera y por sector que pertenece el lugar donde esta haciendo el servicio.</w:t>
+            </w:r>
           </w:p>
         </w:tc>
       </w:tr>
@@ -3608,6 +3497,9 @@
             <w:pPr>
               <w:pStyle w:val="Contenidotabla"/>
             </w:pPr>
+            <w:r>
+              <w:t>El cliente deberá de hacer la petición del subdominio</w:t>
+            </w:r>
           </w:p>
         </w:tc>
         <w:tc>
@@ -3623,6 +3515,12 @@
                 <w:lang w:val="es-MX"/>
               </w:rPr>
             </w:pPr>
+            <w:r>
+              <w:rPr>
+                <w:lang w:val="es-MX"/>
+              </w:rPr>
+              <w:t>OCS</w:t>
+            </w:r>
           </w:p>
         </w:tc>
         <w:tc>
@@ -3639,6 +3537,13 @@
                 <w:lang w:val="en-US"/>
               </w:rPr>
             </w:pPr>
+            <w:r>
+              <w:rPr>
+                <w:bCs/>
+                <w:lang w:val="en-US"/>
+              </w:rPr>
+              <w:t>03/05/2018</w:t>
+            </w:r>
           </w:p>
         </w:tc>
       </w:tr>
@@ -3671,6 +3576,9 @@
             <w:pPr>
               <w:pStyle w:val="Contenidotabla"/>
             </w:pPr>
+            <w:r>
+              <w:t xml:space="preserve">Siguiente junta con cliente </w:t>
+            </w:r>
           </w:p>
         </w:tc>
         <w:tc>
@@ -3683,6 +3591,9 @@
               <w:pStyle w:val="Contenidotabla"/>
               <w:jc w:val="center"/>
             </w:pPr>
+            <w:r>
+              <w:t>AMG</w:t>
+            </w:r>
           </w:p>
         </w:tc>
         <w:tc>
@@ -3698,6 +3609,9 @@
                 <w:lang w:val="es-MX"/>
               </w:rPr>
             </w:pPr>
+            <w:r>
+              <w:t>07/05/2018</w:t>
+            </w:r>
           </w:p>
         </w:tc>
       </w:tr>
@@ -3872,293 +3786,8 @@
           </w:p>
         </w:tc>
       </w:tr>
-      <w:tr>
-        <w:trPr>
-          <w:cantSplit/>
-          <w:trHeight w:val="97"/>
-        </w:trPr>
-        <w:tc>
-          <w:tcPr>
-            <w:tcW w:w="485" w:type="dxa"/>
-            <w:shd w:val="clear" w:color="auto" w:fill="auto"/>
-          </w:tcPr>
-          <w:p>
-            <w:pPr>
-              <w:pStyle w:val="Contenidotabla"/>
-              <w:jc w:val="center"/>
-            </w:pPr>
-            <w:r>
-              <w:t>6</w:t>
-            </w:r>
-          </w:p>
-        </w:tc>
-        <w:tc>
-          <w:tcPr>
-            <w:tcW w:w="5040" w:type="dxa"/>
-            <w:shd w:val="clear" w:color="auto" w:fill="auto"/>
-          </w:tcPr>
-          <w:p>
-            <w:pPr>
-              <w:pStyle w:val="Contenidotabla"/>
-            </w:pPr>
-          </w:p>
-        </w:tc>
-        <w:tc>
-          <w:tcPr>
-            <w:tcW w:w="1080" w:type="dxa"/>
-            <w:shd w:val="clear" w:color="auto" w:fill="auto"/>
-          </w:tcPr>
-          <w:p>
-            <w:pPr>
-              <w:pStyle w:val="Contenidotabla"/>
-              <w:jc w:val="center"/>
-            </w:pPr>
-          </w:p>
-        </w:tc>
-        <w:tc>
-          <w:tcPr>
-            <w:tcW w:w="2700" w:type="dxa"/>
-            <w:shd w:val="clear" w:color="auto" w:fill="auto"/>
-          </w:tcPr>
-          <w:p>
-            <w:pPr>
-              <w:pStyle w:val="Contenidotabla"/>
-              <w:jc w:val="center"/>
-            </w:pPr>
-          </w:p>
-        </w:tc>
-      </w:tr>
-      <w:tr>
-        <w:trPr>
-          <w:cantSplit/>
-          <w:trHeight w:val="234"/>
-        </w:trPr>
-        <w:tc>
-          <w:tcPr>
-            <w:tcW w:w="485" w:type="dxa"/>
-            <w:shd w:val="clear" w:color="auto" w:fill="auto"/>
-          </w:tcPr>
-          <w:p>
-            <w:pPr>
-              <w:pStyle w:val="Contenidotabla"/>
-              <w:jc w:val="center"/>
-            </w:pPr>
-            <w:r>
-              <w:t>7</w:t>
-            </w:r>
-          </w:p>
-        </w:tc>
-        <w:tc>
-          <w:tcPr>
-            <w:tcW w:w="5040" w:type="dxa"/>
-            <w:shd w:val="clear" w:color="auto" w:fill="auto"/>
-          </w:tcPr>
-          <w:p>
-            <w:pPr>
-              <w:pStyle w:val="Contenidotabla"/>
-            </w:pPr>
-          </w:p>
-        </w:tc>
-        <w:tc>
-          <w:tcPr>
-            <w:tcW w:w="1080" w:type="dxa"/>
-            <w:shd w:val="clear" w:color="auto" w:fill="auto"/>
-          </w:tcPr>
-          <w:p>
-            <w:pPr>
-              <w:pStyle w:val="Contenidotabla"/>
-              <w:jc w:val="center"/>
-            </w:pPr>
-          </w:p>
-        </w:tc>
-        <w:tc>
-          <w:tcPr>
-            <w:tcW w:w="2700" w:type="dxa"/>
-            <w:shd w:val="clear" w:color="auto" w:fill="auto"/>
-          </w:tcPr>
-          <w:p>
-            <w:pPr>
-              <w:pStyle w:val="Contenidotabla"/>
-              <w:jc w:val="center"/>
-            </w:pPr>
-          </w:p>
-        </w:tc>
-      </w:tr>
-      <w:tr>
-        <w:trPr>
-          <w:cantSplit/>
-          <w:trHeight w:val="105"/>
-        </w:trPr>
-        <w:tc>
-          <w:tcPr>
-            <w:tcW w:w="485" w:type="dxa"/>
-            <w:shd w:val="clear" w:color="auto" w:fill="auto"/>
-          </w:tcPr>
-          <w:p>
-            <w:pPr>
-              <w:pStyle w:val="Contenidotabla"/>
-              <w:jc w:val="center"/>
-            </w:pPr>
-            <w:r>
-              <w:t>8</w:t>
-            </w:r>
-          </w:p>
-        </w:tc>
-        <w:tc>
-          <w:tcPr>
-            <w:tcW w:w="5040" w:type="dxa"/>
-            <w:shd w:val="clear" w:color="auto" w:fill="auto"/>
-          </w:tcPr>
-          <w:p>
-            <w:pPr>
-              <w:pStyle w:val="Contenidotabla"/>
-            </w:pPr>
-          </w:p>
-        </w:tc>
-        <w:tc>
-          <w:tcPr>
-            <w:tcW w:w="1080" w:type="dxa"/>
-            <w:shd w:val="clear" w:color="auto" w:fill="auto"/>
-          </w:tcPr>
-          <w:p>
-            <w:pPr>
-              <w:pStyle w:val="Contenidotabla"/>
-              <w:jc w:val="center"/>
-            </w:pPr>
-          </w:p>
-        </w:tc>
-        <w:tc>
-          <w:tcPr>
-            <w:tcW w:w="2700" w:type="dxa"/>
-            <w:shd w:val="clear" w:color="auto" w:fill="auto"/>
-            <w:vAlign w:val="center"/>
-          </w:tcPr>
-          <w:p>
-            <w:pPr>
-              <w:pStyle w:val="Contenidotabla"/>
-              <w:jc w:val="center"/>
-              <w:rPr>
-                <w:rFonts w:eastAsia="Arial Unicode MS"/>
-              </w:rPr>
-            </w:pPr>
-          </w:p>
-        </w:tc>
-      </w:tr>
-      <w:tr>
-        <w:trPr>
-          <w:cantSplit/>
-          <w:trHeight w:val="186"/>
-        </w:trPr>
-        <w:tc>
-          <w:tcPr>
-            <w:tcW w:w="485" w:type="dxa"/>
-            <w:shd w:val="clear" w:color="auto" w:fill="auto"/>
-          </w:tcPr>
-          <w:p>
-            <w:pPr>
-              <w:pStyle w:val="Contenidotabla"/>
-              <w:jc w:val="center"/>
-            </w:pPr>
-            <w:r>
-              <w:t>9</w:t>
-            </w:r>
-          </w:p>
-        </w:tc>
-        <w:tc>
-          <w:tcPr>
-            <w:tcW w:w="5040" w:type="dxa"/>
-            <w:shd w:val="clear" w:color="auto" w:fill="auto"/>
-          </w:tcPr>
-          <w:p>
-            <w:pPr>
-              <w:pStyle w:val="Contenidotabla"/>
-            </w:pPr>
-          </w:p>
-        </w:tc>
-        <w:tc>
-          <w:tcPr>
-            <w:tcW w:w="1080" w:type="dxa"/>
-            <w:shd w:val="clear" w:color="auto" w:fill="auto"/>
-          </w:tcPr>
-          <w:p>
-            <w:pPr>
-              <w:pStyle w:val="Contenidotabla"/>
-              <w:jc w:val="center"/>
-            </w:pPr>
-          </w:p>
-        </w:tc>
-        <w:tc>
-          <w:tcPr>
-            <w:tcW w:w="2700" w:type="dxa"/>
-            <w:shd w:val="clear" w:color="auto" w:fill="auto"/>
-            <w:vAlign w:val="center"/>
-          </w:tcPr>
-          <w:p>
-            <w:pPr>
-              <w:pStyle w:val="Contenidotabla"/>
-              <w:jc w:val="center"/>
-            </w:pPr>
-          </w:p>
-        </w:tc>
-      </w:tr>
-      <w:tr>
-        <w:trPr>
-          <w:cantSplit/>
-          <w:trHeight w:val="57"/>
-        </w:trPr>
-        <w:tc>
-          <w:tcPr>
-            <w:tcW w:w="485" w:type="dxa"/>
-            <w:shd w:val="clear" w:color="auto" w:fill="auto"/>
-          </w:tcPr>
-          <w:p>
-            <w:pPr>
-              <w:pStyle w:val="Contenidotabla"/>
-              <w:jc w:val="center"/>
-            </w:pPr>
-            <w:r>
-              <w:t>10</w:t>
-            </w:r>
-          </w:p>
-        </w:tc>
-        <w:tc>
-          <w:tcPr>
-            <w:tcW w:w="5040" w:type="dxa"/>
-            <w:shd w:val="clear" w:color="auto" w:fill="auto"/>
-          </w:tcPr>
-          <w:p>
-            <w:pPr>
-              <w:pStyle w:val="Contenidotabla"/>
-            </w:pPr>
-          </w:p>
-        </w:tc>
-        <w:tc>
-          <w:tcPr>
-            <w:tcW w:w="1080" w:type="dxa"/>
-            <w:shd w:val="clear" w:color="auto" w:fill="auto"/>
-          </w:tcPr>
-          <w:p>
-            <w:pPr>
-              <w:pStyle w:val="Contenidotabla"/>
-              <w:jc w:val="center"/>
-            </w:pPr>
-          </w:p>
-        </w:tc>
-        <w:tc>
-          <w:tcPr>
-            <w:tcW w:w="2700" w:type="dxa"/>
-            <w:shd w:val="clear" w:color="auto" w:fill="auto"/>
-          </w:tcPr>
-          <w:p>
-            <w:pPr>
-              <w:pStyle w:val="Contenidotabla"/>
-              <w:jc w:val="center"/>
-            </w:pPr>
-          </w:p>
-        </w:tc>
-      </w:tr>
+      <w:bookmarkEnd w:id="0"/>
     </w:tbl>
-    <w:p/>
     <w:p/>
     <w:sectPr>
       <w:headerReference w:type="default" r:id="rId7"/>
@@ -4215,9 +3844,10 @@
     <w:pPr>
       <w:pStyle w:val="Encabezado"/>
       <w:rPr>
-        <w:rFonts w:ascii="Tahoma Small Cap" w:hAnsi="Tahoma Small Cap"/>
-        <w:sz w:val="40"/>
-        <w:szCs w:val="40"/>
+        <w:rFonts w:ascii="Arial" w:hAnsi="Arial"/>
+        <w:b/>
+        <w:color w:val="000000"/>
+        <w:sz w:val="48"/>
       </w:rPr>
     </w:pPr>
     <w:r>
@@ -4234,26 +3864,15 @@
         <w:sz w:val="40"/>
         <w:szCs w:val="40"/>
       </w:rPr>
-      <w:t xml:space="preserve">Junta de Status del </w:t>
+      <w:t xml:space="preserve">Junta </w:t>
     </w:r>
-  </w:p>
-  <w:p>
-    <w:pPr>
-      <w:pStyle w:val="Encabezado"/>
-      <w:rPr>
-        <w:rFonts w:ascii="Arial" w:hAnsi="Arial"/>
-        <w:b/>
-        <w:color w:val="000000"/>
-        <w:sz w:val="48"/>
-      </w:rPr>
-    </w:pPr>
     <w:r>
       <w:rPr>
         <w:rFonts w:ascii="Tahoma Small Cap" w:hAnsi="Tahoma Small Cap"/>
         <w:sz w:val="40"/>
         <w:szCs w:val="40"/>
       </w:rPr>
-      <w:t>Proyecto</w:t>
+      <w:t>con Cliente</w:t>
     </w:r>
   </w:p>
   <w:p>

</xml_diff>